<commit_message>
Passo a passo para inserir arquivos no git/github
</commit_message>
<xml_diff>
--- a/Introdução ao Git e ao GitHub/Passo a passo - Instruções Git.docx
+++ b/Introdução ao Git e ao GitHub/Passo a passo - Instruções Git.docx
@@ -743,8 +743,8 @@
         </w:rPr>
       </w:pPr>
       <w:r>
-        <w:object w:dxaOrig="6868" w:dyaOrig="5428">
-          <v:rect xmlns:o="urn:schemas-microsoft-com:office:office" xmlns:v="urn:schemas-microsoft-com:vml" id="rectole0000000000" style="width:343.400000pt;height:271.400000pt" o:preferrelative="t" o:ole="">
+        <w:object w:dxaOrig="6944" w:dyaOrig="5487">
+          <v:rect xmlns:o="urn:schemas-microsoft-com:office:office" xmlns:v="urn:schemas-microsoft-com:vml" id="rectole0000000000" style="width:347.200000pt;height:274.350000pt" o:preferrelative="t" o:ole="">
             <o:lock v:ext="edit"/>
             <v:imagedata xmlns:r="http://schemas.openxmlformats.org/officeDocument/2006/relationships" r:id="docRId1" o:title=""/>
           </v:rect>
@@ -831,6 +831,74 @@
           <w:sz w:val="22"/>
           <w:shd w:fill="auto" w:val="clear"/>
         </w:rPr>
+        <w:t xml:space="preserve">No GitBash acessar a pasta do projeto:</w:t>
+      </w:r>
+    </w:p>
+    <w:p>
+      <w:pPr>
+        <w:spacing w:before="0" w:after="0" w:line="240"/>
+        <w:ind w:right="0" w:left="0" w:firstLine="0"/>
+        <w:jc w:val="left"/>
+        <w:rPr>
+          <w:rFonts w:ascii="Calibri" w:hAnsi="Calibri" w:cs="Calibri" w:eastAsia="Calibri"/>
+          <w:color w:val="auto"/>
+          <w:spacing w:val="0"/>
+          <w:position w:val="0"/>
+          <w:sz w:val="22"/>
+          <w:shd w:fill="auto" w:val="clear"/>
+        </w:rPr>
+      </w:pPr>
+      <w:r>
+        <w:rPr>
+          <w:rFonts w:ascii="Calibri" w:hAnsi="Calibri" w:cs="Calibri" w:eastAsia="Calibri"/>
+          <w:b/>
+          <w:color w:val="auto"/>
+          <w:spacing w:val="0"/>
+          <w:position w:val="0"/>
+          <w:sz w:val="22"/>
+          <w:shd w:fill="auto" w:val="clear"/>
+        </w:rPr>
+        <w:t xml:space="preserve">cd dio-...(local do arquivo)</w:t>
+      </w:r>
+    </w:p>
+    <w:p>
+      <w:pPr>
+        <w:spacing w:before="0" w:after="0" w:line="240"/>
+        <w:ind w:right="0" w:left="0" w:firstLine="0"/>
+        <w:jc w:val="left"/>
+        <w:rPr>
+          <w:rFonts w:ascii="Calibri" w:hAnsi="Calibri" w:cs="Calibri" w:eastAsia="Calibri"/>
+          <w:color w:val="auto"/>
+          <w:spacing w:val="0"/>
+          <w:position w:val="0"/>
+          <w:sz w:val="22"/>
+          <w:shd w:fill="auto" w:val="clear"/>
+        </w:rPr>
+      </w:pPr>
+    </w:p>
+    <w:p>
+      <w:pPr>
+        <w:spacing w:before="0" w:after="0" w:line="240"/>
+        <w:ind w:right="0" w:left="0" w:firstLine="0"/>
+        <w:jc w:val="left"/>
+        <w:rPr>
+          <w:rFonts w:ascii="Calibri" w:hAnsi="Calibri" w:cs="Calibri" w:eastAsia="Calibri"/>
+          <w:color w:val="auto"/>
+          <w:spacing w:val="0"/>
+          <w:position w:val="0"/>
+          <w:sz w:val="22"/>
+          <w:shd w:fill="auto" w:val="clear"/>
+        </w:rPr>
+      </w:pPr>
+      <w:r>
+        <w:rPr>
+          <w:rFonts w:ascii="Calibri" w:hAnsi="Calibri" w:cs="Calibri" w:eastAsia="Calibri"/>
+          <w:color w:val="auto"/>
+          <w:spacing w:val="0"/>
+          <w:position w:val="0"/>
+          <w:sz w:val="22"/>
+          <w:shd w:fill="auto" w:val="clear"/>
+        </w:rPr>
         <w:t xml:space="preserve">Em seguida vá até a pasta que foi criado em seu ambiente local. Observe: </w:t>
       </w:r>
     </w:p>
@@ -864,8 +932,8 @@
         </w:rPr>
       </w:pPr>
       <w:r>
-        <w:object w:dxaOrig="8310" w:dyaOrig="5985">
-          <v:rect xmlns:o="urn:schemas-microsoft-com:office:office" xmlns:v="urn:schemas-microsoft-com:vml" id="rectole0000000001" style="width:415.500000pt;height:299.250000pt" o:preferrelative="t" o:ole="">
+        <w:object w:dxaOrig="8422" w:dyaOrig="6054">
+          <v:rect xmlns:o="urn:schemas-microsoft-com:office:office" xmlns:v="urn:schemas-microsoft-com:vml" id="rectole0000000001" style="width:421.100000pt;height:302.700000pt" o:preferrelative="t" o:ole="">
             <o:lock v:ext="edit"/>
             <v:imagedata xmlns:r="http://schemas.openxmlformats.org/officeDocument/2006/relationships" r:id="docRId3" o:title=""/>
           </v:rect>

</xml_diff>